<commit_message>
collaboration doc to pdf
</commit_message>
<xml_diff>
--- a/Collaboration Summary.docx
+++ b/Collaboration Summary.docx
@@ -29,15 +29,7 @@
         <w:jc w:val="center"/>
       </w:pPr>
       <w:r>
-        <w:t>CW</w:t>
-      </w:r>
-      <w:proofErr w:type="gramStart"/>
-      <w:r>
-        <w:t>2 :</w:t>
-      </w:r>
-      <w:proofErr w:type="gramEnd"/>
-      <w:r>
-        <w:t xml:space="preserve"> Group Collaboration Summary</w:t>
+        <w:t>CW2 : Group Collaboration Summary</w:t>
       </w:r>
     </w:p>
     <w:p/>
@@ -127,16 +119,13 @@
           </w:tcPr>
           <w:p>
             <w:r>
-              <w:t>(The rest of the classes in the application, Junit testing, general application testing.</w:t>
+              <w:t>The rest of the classes in the application, Junit testing, general application testing.</w:t>
             </w:r>
             <w:r>
               <w:t xml:space="preserve"> </w:t>
             </w:r>
             <w:r>
-              <w:t xml:space="preserve">Performing </w:t>
-            </w:r>
-            <w:r>
-              <w:t>Overview video.</w:t>
+              <w:t>Performing Overview video.</w:t>
             </w:r>
           </w:p>
         </w:tc>
@@ -161,15 +150,7 @@
           </w:tcPr>
           <w:p>
             <w:r>
-              <w:t xml:space="preserve">Deck class, </w:t>
-            </w:r>
-            <w:proofErr w:type="spellStart"/>
-            <w:r>
-              <w:t>CardNode</w:t>
-            </w:r>
-            <w:proofErr w:type="spellEnd"/>
-            <w:r>
-              <w:t xml:space="preserve"> class, a share of the Junit testing and general testing of the application.</w:t>
+              <w:t>Deck class, CardNode class, a share of the Junit testing and general testing of the application.</w:t>
             </w:r>
           </w:p>
           <w:p>

</xml_diff>